<commit_message>
Final commit - fifteen
+ zip z rozwiązaniem zadania
+ poprawione wykresy
+ poprawione sprawozdanie
+ zmieniona głębokość rekursji z 7 na 20
+ poprawiono błąd związany z max_depth_reached
</commit_message>
<xml_diff>
--- a/Sprawozdanie.docx
+++ b/Sprawozdanie.docx
@@ -190,15 +190,14 @@
           <w:rFonts w:ascii="Arial" w:hAnsi="Arial" w:cs="Arial"/>
           <w:i/>
           <w:iCs/>
-          <w:noProof/>
           <w:sz w:val="48"/>
           <w:szCs w:val="48"/>
         </w:rPr>
         <w:drawing>
-          <wp:inline distT="0" distB="0" distL="0" distR="0" wp14:anchorId="44C77592" wp14:editId="71368BE6">
-            <wp:extent cx="5762625" cy="4610100"/>
-            <wp:effectExtent l="0" t="0" r="9525" b="0"/>
-            <wp:docPr id="1983919930" name="Picture 1"/>
+          <wp:inline distT="0" distB="0" distL="0" distR="0" wp14:anchorId="199ADB21" wp14:editId="5F10FF7A">
+            <wp:extent cx="5760720" cy="4608830"/>
+            <wp:effectExtent l="0" t="0" r="0" b="1270"/>
+            <wp:docPr id="686020003" name="Picture 2" descr="A group of graphs with different colored bars&#10;&#10;AI-generated content may be incorrect."/>
             <wp:cNvGraphicFramePr>
               <a:graphicFrameLocks xmlns:a="http://schemas.openxmlformats.org/drawingml/2006/main" noChangeAspect="1"/>
             </wp:cNvGraphicFramePr>
@@ -206,7 +205,7 @@
               <a:graphicData uri="http://schemas.openxmlformats.org/drawingml/2006/picture">
                 <pic:pic xmlns:pic="http://schemas.openxmlformats.org/drawingml/2006/picture">
                   <pic:nvPicPr>
-                    <pic:cNvPr id="0" name="Picture 1"/>
+                    <pic:cNvPr id="686020003" name="Picture 2" descr="A group of graphs with different colored bars&#10;&#10;AI-generated content may be incorrect."/>
                     <pic:cNvPicPr>
                       <a:picLocks noChangeAspect="1" noChangeArrowheads="1"/>
                     </pic:cNvPicPr>
@@ -227,7 +226,7 @@
                   <pic:spPr bwMode="auto">
                     <a:xfrm>
                       <a:off x="0" y="0"/>
-                      <a:ext cx="5762625" cy="4610100"/>
+                      <a:ext cx="5760720" cy="4608830"/>
                     </a:xfrm>
                     <a:prstGeom prst="rect">
                       <a:avLst/>
@@ -246,6 +245,18 @@
     </w:p>
     <w:p>
       <w:pPr>
+        <w:jc w:val="center"/>
+        <w:rPr>
+          <w:rFonts w:ascii="Arial" w:hAnsi="Arial" w:cs="Arial"/>
+          <w:i/>
+          <w:iCs/>
+          <w:sz w:val="48"/>
+          <w:szCs w:val="48"/>
+        </w:rPr>
+      </w:pPr>
+    </w:p>
+    <w:p>
+      <w:pPr>
         <w:rPr>
           <w:rFonts w:ascii="Arial" w:hAnsi="Arial" w:cs="Arial"/>
           <w:i/>
@@ -334,15 +345,14 @@
           <w:rFonts w:ascii="Arial" w:hAnsi="Arial" w:cs="Arial"/>
           <w:i/>
           <w:iCs/>
-          <w:noProof/>
           <w:sz w:val="48"/>
           <w:szCs w:val="48"/>
         </w:rPr>
         <w:drawing>
-          <wp:inline distT="0" distB="0" distL="0" distR="0" wp14:anchorId="3433E93B" wp14:editId="60C58D30">
-            <wp:extent cx="5762625" cy="4603750"/>
-            <wp:effectExtent l="0" t="0" r="9525" b="6350"/>
-            <wp:docPr id="33014407" name="Picture 3"/>
+          <wp:inline distT="0" distB="0" distL="0" distR="0" wp14:anchorId="355C1198" wp14:editId="266A08E4">
+            <wp:extent cx="5760720" cy="4608830"/>
+            <wp:effectExtent l="0" t="0" r="0" b="1270"/>
+            <wp:docPr id="1747739505" name="Picture 4" descr="A group of graphs with numbers and labels&#10;&#10;AI-generated content may be incorrect."/>
             <wp:cNvGraphicFramePr>
               <a:graphicFrameLocks xmlns:a="http://schemas.openxmlformats.org/drawingml/2006/main" noChangeAspect="1"/>
             </wp:cNvGraphicFramePr>
@@ -350,7 +360,7 @@
               <a:graphicData uri="http://schemas.openxmlformats.org/drawingml/2006/picture">
                 <pic:pic xmlns:pic="http://schemas.openxmlformats.org/drawingml/2006/picture">
                   <pic:nvPicPr>
-                    <pic:cNvPr id="0" name="Picture 3"/>
+                    <pic:cNvPr id="1747739505" name="Picture 4" descr="A group of graphs with numbers and labels&#10;&#10;AI-generated content may be incorrect."/>
                     <pic:cNvPicPr>
                       <a:picLocks noChangeAspect="1" noChangeArrowheads="1"/>
                     </pic:cNvPicPr>
@@ -371,7 +381,7 @@
                   <pic:spPr bwMode="auto">
                     <a:xfrm>
                       <a:off x="0" y="0"/>
-                      <a:ext cx="5762625" cy="4603750"/>
+                      <a:ext cx="5760720" cy="4608830"/>
                     </a:xfrm>
                     <a:prstGeom prst="rect">
                       <a:avLst/>
@@ -390,6 +400,18 @@
     </w:p>
     <w:p>
       <w:pPr>
+        <w:jc w:val="center"/>
+        <w:rPr>
+          <w:rFonts w:ascii="Arial" w:hAnsi="Arial" w:cs="Arial"/>
+          <w:i/>
+          <w:iCs/>
+          <w:sz w:val="48"/>
+          <w:szCs w:val="48"/>
+        </w:rPr>
+      </w:pPr>
+    </w:p>
+    <w:p>
+      <w:pPr>
         <w:rPr>
           <w:rFonts w:ascii="Arial" w:hAnsi="Arial" w:cs="Arial"/>
           <w:i/>
@@ -478,15 +500,14 @@
           <w:rFonts w:ascii="Arial" w:hAnsi="Arial" w:cs="Arial"/>
           <w:i/>
           <w:iCs/>
-          <w:noProof/>
           <w:sz w:val="48"/>
           <w:szCs w:val="48"/>
         </w:rPr>
         <w:drawing>
-          <wp:inline distT="0" distB="0" distL="0" distR="0" wp14:anchorId="08B45EF1" wp14:editId="1D82BE65">
-            <wp:extent cx="5762625" cy="4603750"/>
-            <wp:effectExtent l="0" t="0" r="9525" b="6350"/>
-            <wp:docPr id="149519823" name="Picture 4"/>
+          <wp:inline distT="0" distB="0" distL="0" distR="0" wp14:anchorId="33020385" wp14:editId="4C9BC4B1">
+            <wp:extent cx="5760720" cy="4608830"/>
+            <wp:effectExtent l="0" t="0" r="0" b="1270"/>
+            <wp:docPr id="1715466595" name="Picture 6" descr="A group of graphs with numbers and text&#10;&#10;AI-generated content may be incorrect."/>
             <wp:cNvGraphicFramePr>
               <a:graphicFrameLocks xmlns:a="http://schemas.openxmlformats.org/drawingml/2006/main" noChangeAspect="1"/>
             </wp:cNvGraphicFramePr>
@@ -494,155 +515,7 @@
               <a:graphicData uri="http://schemas.openxmlformats.org/drawingml/2006/picture">
                 <pic:pic xmlns:pic="http://schemas.openxmlformats.org/drawingml/2006/picture">
                   <pic:nvPicPr>
-                    <pic:cNvPr id="0" name="Picture 4"/>
-                    <pic:cNvPicPr>
-                      <a:picLocks noChangeAspect="1" noChangeArrowheads="1"/>
-                    </pic:cNvPicPr>
-                  </pic:nvPicPr>
-                  <pic:blipFill>
-                    <a:blip r:embed="rId7">
-                      <a:extLst>
-                        <a:ext uri="{28A0092B-C50C-407E-A947-70E740481C1C}">
-                          <a14:useLocalDpi xmlns:a14="http://schemas.microsoft.com/office/drawing/2010/main" val="0"/>
-                        </a:ext>
-                      </a:extLst>
-                    </a:blip>
-                    <a:srcRect/>
-                    <a:stretch>
-                      <a:fillRect/>
-                    </a:stretch>
-                  </pic:blipFill>
-                  <pic:spPr bwMode="auto">
-                    <a:xfrm>
-                      <a:off x="0" y="0"/>
-                      <a:ext cx="5762625" cy="4603750"/>
-                    </a:xfrm>
-                    <a:prstGeom prst="rect">
-                      <a:avLst/>
-                    </a:prstGeom>
-                    <a:noFill/>
-                    <a:ln>
-                      <a:noFill/>
-                    </a:ln>
-                  </pic:spPr>
-                </pic:pic>
-              </a:graphicData>
-            </a:graphic>
-          </wp:inline>
-        </w:drawing>
-      </w:r>
-    </w:p>
-    <w:p>
-      <w:pPr>
-        <w:jc w:val="center"/>
-        <w:rPr>
-          <w:rFonts w:ascii="Arial" w:hAnsi="Arial" w:cs="Arial"/>
-          <w:i/>
-          <w:iCs/>
-          <w:sz w:val="48"/>
-          <w:szCs w:val="48"/>
-        </w:rPr>
-      </w:pPr>
-    </w:p>
-    <w:p>
-      <w:pPr>
-        <w:jc w:val="center"/>
-        <w:rPr>
-          <w:rFonts w:ascii="Arial" w:hAnsi="Arial" w:cs="Arial"/>
-          <w:i/>
-          <w:iCs/>
-          <w:sz w:val="48"/>
-          <w:szCs w:val="48"/>
-        </w:rPr>
-      </w:pPr>
-    </w:p>
-    <w:p>
-      <w:pPr>
-        <w:rPr>
-          <w:rFonts w:ascii="Arial" w:hAnsi="Arial" w:cs="Arial"/>
-          <w:i/>
-          <w:iCs/>
-          <w:sz w:val="48"/>
-          <w:szCs w:val="48"/>
-        </w:rPr>
-      </w:pPr>
-      <w:r>
-        <w:rPr>
-          <w:rFonts w:ascii="Arial" w:hAnsi="Arial" w:cs="Arial"/>
-          <w:i/>
-          <w:iCs/>
-          <w:sz w:val="48"/>
-          <w:szCs w:val="48"/>
-        </w:rPr>
-        <w:br w:type="page"/>
-      </w:r>
-    </w:p>
-    <w:p>
-      <w:pPr>
-        <w:jc w:val="center"/>
-        <w:rPr>
-          <w:rFonts w:ascii="Arial" w:hAnsi="Arial" w:cs="Arial"/>
-          <w:i/>
-          <w:iCs/>
-          <w:sz w:val="48"/>
-          <w:szCs w:val="48"/>
-        </w:rPr>
-      </w:pPr>
-      <w:r>
-        <w:rPr>
-          <w:rFonts w:ascii="Arial" w:hAnsi="Arial" w:cs="Arial"/>
-          <w:i/>
-          <w:iCs/>
-          <w:sz w:val="48"/>
-          <w:szCs w:val="48"/>
-        </w:rPr>
-        <w:lastRenderedPageBreak/>
-        <w:t>Dla m</w:t>
-      </w:r>
-      <w:r>
-        <w:rPr>
-          <w:rFonts w:ascii="Arial" w:hAnsi="Arial" w:cs="Arial"/>
-          <w:i/>
-          <w:iCs/>
-          <w:sz w:val="48"/>
-          <w:szCs w:val="48"/>
-        </w:rPr>
-        <w:t>aksymalna osiągnięta głębokość rekursji</w:t>
-      </w:r>
-    </w:p>
-    <w:p>
-      <w:pPr>
-        <w:jc w:val="center"/>
-        <w:rPr>
-          <w:rFonts w:ascii="Arial" w:hAnsi="Arial" w:cs="Arial"/>
-          <w:i/>
-          <w:iCs/>
-          <w:sz w:val="48"/>
-          <w:szCs w:val="48"/>
-        </w:rPr>
-      </w:pPr>
-      <w:r>
-        <w:rPr>
-          <w:rFonts w:ascii="Arial" w:hAnsi="Arial" w:cs="Arial"/>
-          <w:i/>
-          <w:iCs/>
-          <w:noProof/>
-          <w:sz w:val="48"/>
-          <w:szCs w:val="48"/>
-        </w:rPr>
-        <w:drawing>
-          <wp:inline distT="0" distB="0" distL="0" distR="0" wp14:anchorId="57E6D55F" wp14:editId="241FF0A5">
-            <wp:extent cx="5764530" cy="4612005"/>
-            <wp:effectExtent l="0" t="0" r="7620" b="0"/>
-            <wp:docPr id="1536656632" name="Picture 5"/>
-            <wp:cNvGraphicFramePr>
-              <a:graphicFrameLocks xmlns:a="http://schemas.openxmlformats.org/drawingml/2006/main" noChangeAspect="1"/>
-            </wp:cNvGraphicFramePr>
-            <a:graphic xmlns:a="http://schemas.openxmlformats.org/drawingml/2006/main">
-              <a:graphicData uri="http://schemas.openxmlformats.org/drawingml/2006/picture">
-                <pic:pic xmlns:pic="http://schemas.openxmlformats.org/drawingml/2006/picture">
-                  <pic:nvPicPr>
-                    <pic:cNvPr id="0" name="Picture 5"/>
+                    <pic:cNvPr id="1715466595" name="Picture 6" descr="A group of graphs with numbers and text&#10;&#10;AI-generated content may be incorrect."/>
                     <pic:cNvPicPr>
                       <a:picLocks noChangeAspect="1" noChangeArrowheads="1"/>
                     </pic:cNvPicPr>
@@ -663,7 +536,7 @@
                   <pic:spPr bwMode="auto">
                     <a:xfrm>
                       <a:off x="0" y="0"/>
-                      <a:ext cx="5764530" cy="4612005"/>
+                      <a:ext cx="5760720" cy="4608830"/>
                     </a:xfrm>
                     <a:prstGeom prst="rect">
                       <a:avLst/>
@@ -718,6 +591,27 @@
     </w:p>
     <w:p>
       <w:pPr>
+        <w:rPr>
+          <w:rFonts w:ascii="Arial" w:hAnsi="Arial" w:cs="Arial"/>
+          <w:i/>
+          <w:iCs/>
+          <w:sz w:val="48"/>
+          <w:szCs w:val="48"/>
+        </w:rPr>
+      </w:pPr>
+      <w:r>
+        <w:rPr>
+          <w:rFonts w:ascii="Arial" w:hAnsi="Arial" w:cs="Arial"/>
+          <w:i/>
+          <w:iCs/>
+          <w:sz w:val="48"/>
+          <w:szCs w:val="48"/>
+        </w:rPr>
+        <w:br w:type="page"/>
+      </w:r>
+    </w:p>
+    <w:p>
+      <w:pPr>
         <w:jc w:val="center"/>
         <w:rPr>
           <w:rFonts w:ascii="Arial" w:hAnsi="Arial" w:cs="Arial"/>
@@ -727,6 +621,27 @@
           <w:szCs w:val="48"/>
         </w:rPr>
       </w:pPr>
+      <w:r>
+        <w:rPr>
+          <w:rFonts w:ascii="Arial" w:hAnsi="Arial" w:cs="Arial"/>
+          <w:i/>
+          <w:iCs/>
+          <w:sz w:val="48"/>
+          <w:szCs w:val="48"/>
+        </w:rPr>
+        <w:lastRenderedPageBreak/>
+        <w:t>Dla m</w:t>
+      </w:r>
+      <w:r>
+        <w:rPr>
+          <w:rFonts w:ascii="Arial" w:hAnsi="Arial" w:cs="Arial"/>
+          <w:i/>
+          <w:iCs/>
+          <w:sz w:val="48"/>
+          <w:szCs w:val="48"/>
+        </w:rPr>
+        <w:t>aksymalna osiągnięta głębokość rekursji</w:t>
+      </w:r>
     </w:p>
     <w:p>
       <w:pPr>
@@ -739,93 +654,19 @@
           <w:szCs w:val="48"/>
         </w:rPr>
       </w:pPr>
-    </w:p>
-    <w:p>
-      <w:pPr>
-        <w:jc w:val="center"/>
-        <w:rPr>
-          <w:rFonts w:ascii="Arial" w:hAnsi="Arial" w:cs="Arial"/>
-          <w:i/>
-          <w:iCs/>
-          <w:sz w:val="48"/>
-          <w:szCs w:val="48"/>
-        </w:rPr>
-      </w:pPr>
-    </w:p>
-    <w:p>
-      <w:pPr>
-        <w:jc w:val="center"/>
-        <w:rPr>
-          <w:rFonts w:ascii="Arial" w:hAnsi="Arial" w:cs="Arial"/>
-          <w:i/>
-          <w:iCs/>
-          <w:sz w:val="48"/>
-          <w:szCs w:val="48"/>
-        </w:rPr>
-      </w:pPr>
-      <w:r>
-        <w:rPr>
-          <w:rFonts w:ascii="Arial" w:hAnsi="Arial" w:cs="Arial"/>
-          <w:i/>
-          <w:iCs/>
-          <w:sz w:val="48"/>
-          <w:szCs w:val="48"/>
-        </w:rPr>
-        <w:lastRenderedPageBreak/>
-        <w:t xml:space="preserve">Dla </w:t>
-      </w:r>
-      <w:r>
-        <w:rPr>
-          <w:rFonts w:ascii="Arial" w:hAnsi="Arial" w:cs="Arial"/>
-          <w:i/>
-          <w:iCs/>
-          <w:sz w:val="48"/>
-          <w:szCs w:val="48"/>
-        </w:rPr>
-        <w:t>czas</w:t>
-      </w:r>
-      <w:r>
-        <w:rPr>
-          <w:rFonts w:ascii="Arial" w:hAnsi="Arial" w:cs="Arial"/>
-          <w:i/>
-          <w:iCs/>
-          <w:sz w:val="48"/>
-          <w:szCs w:val="48"/>
-        </w:rPr>
-        <w:t>u</w:t>
-      </w:r>
-      <w:r>
-        <w:rPr>
-          <w:rFonts w:ascii="Arial" w:hAnsi="Arial" w:cs="Arial"/>
-          <w:i/>
-          <w:iCs/>
-          <w:sz w:val="48"/>
-          <w:szCs w:val="48"/>
-        </w:rPr>
-        <w:t xml:space="preserve"> trwania procesu obliczeniowego</w:t>
-      </w:r>
-    </w:p>
-    <w:p>
-      <w:pPr>
-        <w:jc w:val="center"/>
-        <w:rPr>
-          <w:rFonts w:ascii="Arial" w:hAnsi="Arial" w:cs="Arial"/>
-          <w:sz w:val="48"/>
-          <w:szCs w:val="48"/>
-        </w:rPr>
-      </w:pPr>
-      <w:r>
-        <w:rPr>
-          <w:rFonts w:ascii="Arial" w:hAnsi="Arial" w:cs="Arial"/>
-          <w:noProof/>
+      <w:r>
+        <w:rPr>
+          <w:rFonts w:ascii="Arial" w:hAnsi="Arial" w:cs="Arial"/>
+          <w:i/>
+          <w:iCs/>
           <w:sz w:val="48"/>
           <w:szCs w:val="48"/>
         </w:rPr>
         <w:drawing>
-          <wp:inline distT="0" distB="0" distL="0" distR="0" wp14:anchorId="386AC2DE" wp14:editId="2D9B8CBD">
-            <wp:extent cx="5762625" cy="4603750"/>
-            <wp:effectExtent l="0" t="0" r="9525" b="6350"/>
-            <wp:docPr id="1089837797" name="Picture 5"/>
+          <wp:inline distT="0" distB="0" distL="0" distR="0" wp14:anchorId="2B1BA028" wp14:editId="41E70628">
+            <wp:extent cx="5760720" cy="4608830"/>
+            <wp:effectExtent l="0" t="0" r="0" b="1270"/>
+            <wp:docPr id="263331002" name="Picture 8" descr="A group of graphs with different colored bars&#10;&#10;AI-generated content may be incorrect."/>
             <wp:cNvGraphicFramePr>
               <a:graphicFrameLocks xmlns:a="http://schemas.openxmlformats.org/drawingml/2006/main" noChangeAspect="1"/>
             </wp:cNvGraphicFramePr>
@@ -833,7 +674,7 @@
               <a:graphicData uri="http://schemas.openxmlformats.org/drawingml/2006/picture">
                 <pic:pic xmlns:pic="http://schemas.openxmlformats.org/drawingml/2006/picture">
                   <pic:nvPicPr>
-                    <pic:cNvPr id="0" name="Picture 5"/>
+                    <pic:cNvPr id="263331002" name="Picture 8" descr="A group of graphs with different colored bars&#10;&#10;AI-generated content may be incorrect."/>
                     <pic:cNvPicPr>
                       <a:picLocks noChangeAspect="1" noChangeArrowheads="1"/>
                     </pic:cNvPicPr>
@@ -854,7 +695,7 @@
                   <pic:spPr bwMode="auto">
                     <a:xfrm>
                       <a:off x="0" y="0"/>
-                      <a:ext cx="5762625" cy="4603750"/>
+                      <a:ext cx="5760720" cy="4608830"/>
                     </a:xfrm>
                     <a:prstGeom prst="rect">
                       <a:avLst/>
@@ -871,8 +712,219 @@
         </w:drawing>
       </w:r>
     </w:p>
+    <w:p>
+      <w:pPr>
+        <w:jc w:val="center"/>
+        <w:rPr>
+          <w:rFonts w:ascii="Arial" w:hAnsi="Arial" w:cs="Arial"/>
+          <w:i/>
+          <w:iCs/>
+          <w:sz w:val="48"/>
+          <w:szCs w:val="48"/>
+        </w:rPr>
+      </w:pPr>
+    </w:p>
+    <w:p>
+      <w:pPr>
+        <w:jc w:val="center"/>
+        <w:rPr>
+          <w:rFonts w:ascii="Arial" w:hAnsi="Arial" w:cs="Arial"/>
+          <w:i/>
+          <w:iCs/>
+          <w:sz w:val="48"/>
+          <w:szCs w:val="48"/>
+        </w:rPr>
+      </w:pPr>
+    </w:p>
+    <w:p>
+      <w:pPr>
+        <w:jc w:val="center"/>
+        <w:rPr>
+          <w:rFonts w:ascii="Arial" w:hAnsi="Arial" w:cs="Arial"/>
+          <w:i/>
+          <w:iCs/>
+          <w:sz w:val="48"/>
+          <w:szCs w:val="48"/>
+        </w:rPr>
+      </w:pPr>
+    </w:p>
+    <w:p>
+      <w:pPr>
+        <w:jc w:val="center"/>
+        <w:rPr>
+          <w:rFonts w:ascii="Arial" w:hAnsi="Arial" w:cs="Arial"/>
+          <w:i/>
+          <w:iCs/>
+          <w:sz w:val="48"/>
+          <w:szCs w:val="48"/>
+        </w:rPr>
+      </w:pPr>
+    </w:p>
+    <w:p>
+      <w:pPr>
+        <w:jc w:val="center"/>
+        <w:rPr>
+          <w:rFonts w:ascii="Arial" w:hAnsi="Arial" w:cs="Arial"/>
+          <w:i/>
+          <w:iCs/>
+          <w:sz w:val="48"/>
+          <w:szCs w:val="48"/>
+        </w:rPr>
+      </w:pPr>
+    </w:p>
+    <w:p>
+      <w:pPr>
+        <w:jc w:val="center"/>
+        <w:rPr>
+          <w:rFonts w:ascii="Arial" w:hAnsi="Arial" w:cs="Arial"/>
+          <w:i/>
+          <w:iCs/>
+          <w:sz w:val="48"/>
+          <w:szCs w:val="48"/>
+        </w:rPr>
+      </w:pPr>
+    </w:p>
+    <w:p>
+      <w:pPr>
+        <w:jc w:val="center"/>
+        <w:rPr>
+          <w:rFonts w:ascii="Arial" w:hAnsi="Arial" w:cs="Arial"/>
+          <w:i/>
+          <w:iCs/>
+          <w:sz w:val="48"/>
+          <w:szCs w:val="48"/>
+        </w:rPr>
+      </w:pPr>
+    </w:p>
+    <w:p>
+      <w:pPr>
+        <w:jc w:val="center"/>
+        <w:rPr>
+          <w:rFonts w:ascii="Arial" w:hAnsi="Arial" w:cs="Arial"/>
+          <w:i/>
+          <w:iCs/>
+          <w:sz w:val="48"/>
+          <w:szCs w:val="48"/>
+        </w:rPr>
+      </w:pPr>
+      <w:r>
+        <w:rPr>
+          <w:rFonts w:ascii="Arial" w:hAnsi="Arial" w:cs="Arial"/>
+          <w:i/>
+          <w:iCs/>
+          <w:sz w:val="48"/>
+          <w:szCs w:val="48"/>
+        </w:rPr>
+        <w:t xml:space="preserve">Dla </w:t>
+      </w:r>
+      <w:r>
+        <w:rPr>
+          <w:rFonts w:ascii="Arial" w:hAnsi="Arial" w:cs="Arial"/>
+          <w:i/>
+          <w:iCs/>
+          <w:sz w:val="48"/>
+          <w:szCs w:val="48"/>
+        </w:rPr>
+        <w:t>czas</w:t>
+      </w:r>
+      <w:r>
+        <w:rPr>
+          <w:rFonts w:ascii="Arial" w:hAnsi="Arial" w:cs="Arial"/>
+          <w:i/>
+          <w:iCs/>
+          <w:sz w:val="48"/>
+          <w:szCs w:val="48"/>
+        </w:rPr>
+        <w:t>u</w:t>
+      </w:r>
+      <w:r>
+        <w:rPr>
+          <w:rFonts w:ascii="Arial" w:hAnsi="Arial" w:cs="Arial"/>
+          <w:i/>
+          <w:iCs/>
+          <w:sz w:val="48"/>
+          <w:szCs w:val="48"/>
+        </w:rPr>
+        <w:t xml:space="preserve"> trwania procesu obliczeniowego</w:t>
+      </w:r>
+    </w:p>
+    <w:p>
+      <w:pPr>
+        <w:jc w:val="center"/>
+        <w:rPr>
+          <w:rFonts w:ascii="Arial" w:hAnsi="Arial" w:cs="Arial"/>
+          <w:sz w:val="48"/>
+          <w:szCs w:val="48"/>
+        </w:rPr>
+      </w:pPr>
+      <w:r>
+        <w:rPr>
+          <w:rFonts w:ascii="Arial" w:hAnsi="Arial" w:cs="Arial"/>
+          <w:sz w:val="48"/>
+          <w:szCs w:val="48"/>
+        </w:rPr>
+        <w:drawing>
+          <wp:inline distT="0" distB="0" distL="0" distR="0" wp14:anchorId="4D5C9084" wp14:editId="43E9D30F">
+            <wp:extent cx="5760720" cy="4608830"/>
+            <wp:effectExtent l="0" t="0" r="0" b="1270"/>
+            <wp:docPr id="763557823" name="Picture 10" descr="A screenshot of a graph&#10;&#10;AI-generated content may be incorrect."/>
+            <wp:cNvGraphicFramePr>
+              <a:graphicFrameLocks xmlns:a="http://schemas.openxmlformats.org/drawingml/2006/main" noChangeAspect="1"/>
+            </wp:cNvGraphicFramePr>
+            <a:graphic xmlns:a="http://schemas.openxmlformats.org/drawingml/2006/main">
+              <a:graphicData uri="http://schemas.openxmlformats.org/drawingml/2006/picture">
+                <pic:pic xmlns:pic="http://schemas.openxmlformats.org/drawingml/2006/picture">
+                  <pic:nvPicPr>
+                    <pic:cNvPr id="763557823" name="Picture 10" descr="A screenshot of a graph&#10;&#10;AI-generated content may be incorrect."/>
+                    <pic:cNvPicPr>
+                      <a:picLocks noChangeAspect="1" noChangeArrowheads="1"/>
+                    </pic:cNvPicPr>
+                  </pic:nvPicPr>
+                  <pic:blipFill>
+                    <a:blip r:embed="rId10">
+                      <a:extLst>
+                        <a:ext uri="{28A0092B-C50C-407E-A947-70E740481C1C}">
+                          <a14:useLocalDpi xmlns:a14="http://schemas.microsoft.com/office/drawing/2010/main" val="0"/>
+                        </a:ext>
+                      </a:extLst>
+                    </a:blip>
+                    <a:srcRect/>
+                    <a:stretch>
+                      <a:fillRect/>
+                    </a:stretch>
+                  </pic:blipFill>
+                  <pic:spPr bwMode="auto">
+                    <a:xfrm>
+                      <a:off x="0" y="0"/>
+                      <a:ext cx="5760720" cy="4608830"/>
+                    </a:xfrm>
+                    <a:prstGeom prst="rect">
+                      <a:avLst/>
+                    </a:prstGeom>
+                    <a:noFill/>
+                    <a:ln>
+                      <a:noFill/>
+                    </a:ln>
+                  </pic:spPr>
+                </pic:pic>
+              </a:graphicData>
+            </a:graphic>
+          </wp:inline>
+        </w:drawing>
+      </w:r>
+    </w:p>
+    <w:p>
+      <w:pPr>
+        <w:jc w:val="center"/>
+        <w:rPr>
+          <w:rFonts w:ascii="Arial" w:hAnsi="Arial" w:cs="Arial"/>
+          <w:sz w:val="48"/>
+          <w:szCs w:val="48"/>
+        </w:rPr>
+      </w:pPr>
+    </w:p>
     <w:sectPr>
-      <w:headerReference w:type="first" r:id="rId10"/>
+      <w:headerReference w:type="first" r:id="rId11"/>
       <w:pgSz w:w="11906" w:h="16838"/>
       <w:pgMar w:top="1417" w:right="1417" w:bottom="1417" w:left="1417" w:header="708" w:footer="708" w:gutter="0"/>
       <w:cols w:space="708"/>
@@ -1000,7 +1052,15 @@
         <w:sz w:val="36"/>
         <w:szCs w:val="36"/>
       </w:rPr>
-      <w:t>08</w:t>
+      <w:t>0</w:t>
+    </w:r>
+    <w:r>
+      <w:rPr>
+        <w:color w:val="000000" w:themeColor="text1"/>
+        <w:sz w:val="36"/>
+        <w:szCs w:val="36"/>
+      </w:rPr>
+      <w:t>9</w:t>
     </w:r>
     <w:r>
       <w:rPr>
@@ -1732,7 +1792,6 @@
   <w:style w:type="character" w:default="1" w:styleId="DefaultParagraphFont">
     <w:name w:val="Default Paragraph Font"/>
     <w:uiPriority w:val="1"/>
-    <w:semiHidden/>
     <w:unhideWhenUsed/>
   </w:style>
   <w:style w:type="table" w:default="1" w:styleId="TableNormal">

</xml_diff>